<commit_message>
Add questions for front-end.
</commit_message>
<xml_diff>
--- a/questions/fill-in-the-blanks.docx
+++ b/questions/fill-in-the-blanks.docx
@@ -3,8 +3,1096 @@
 <w:document xmlns:wpc="http://schemas.microsoft.com/office/word/2010/wordprocessingCanvas" xmlns:mc="http://schemas.openxmlformats.org/markup-compatibility/2006" xmlns:o="urn:schemas-microsoft-com:office:office" xmlns:r="http://schemas.openxmlformats.org/officeDocument/2006/relationships" xmlns:m="http://schemas.openxmlformats.org/officeDocument/2006/math" xmlns:v="urn:schemas-microsoft-com:vml" xmlns:wp14="http://schemas.microsoft.com/office/word/2010/wordprocessingDrawing" xmlns:wp="http://schemas.openxmlformats.org/drawingml/2006/wordprocessingDrawing" xmlns:w10="urn:schemas-microsoft-com:office:word" xmlns:w="http://schemas.openxmlformats.org/wordprocessingml/2006/main" xmlns:w14="http://schemas.microsoft.com/office/word/2010/wordml" xmlns:w15="http://schemas.microsoft.com/office/word/2012/wordml" xmlns:wpg="http://schemas.microsoft.com/office/word/2010/wordprocessingGroup" xmlns:wpi="http://schemas.microsoft.com/office/word/2010/wordprocessingInk" xmlns:wne="http://schemas.microsoft.com/office/word/2006/wordml" xmlns:wps="http://schemas.microsoft.com/office/word/2010/wordprocessingShape" mc:Ignorable="w14 w15 wp14">
   <w:body>
     <w:p>
+      <w:pPr>
+        <w:rPr>
+          <w:sz w:val="28"/>
+          <w:szCs w:val="28"/>
+        </w:rPr>
+      </w:pPr>
+      <w:r>
+        <w:rPr>
+          <w:b/>
+          <w:sz w:val="28"/>
+          <w:szCs w:val="28"/>
+        </w:rPr>
+        <w:t>Front-end: HTML, CSS</w:t>
+      </w:r>
+    </w:p>
+    <w:p>
+      <w:pPr>
+        <w:pStyle w:val="ListParagraph"/>
+        <w:numPr>
+          <w:ilvl w:val="0"/>
+          <w:numId w:val="6"/>
+        </w:numPr>
+        <w:rPr>
+          <w:sz w:val="28"/>
+          <w:szCs w:val="28"/>
+        </w:rPr>
+      </w:pPr>
+      <w:r>
+        <w:rPr>
+          <w:sz w:val="28"/>
+          <w:szCs w:val="28"/>
+        </w:rPr>
+        <w:t xml:space="preserve">HTML stands for </w:t>
+      </w:r>
+      <w:r>
+        <w:rPr>
+          <w:sz w:val="28"/>
+          <w:szCs w:val="28"/>
+        </w:rPr>
+        <w:t>Hypertext</w:t>
+      </w:r>
+      <w:r>
+        <w:rPr>
+          <w:sz w:val="28"/>
+          <w:szCs w:val="28"/>
+        </w:rPr>
+        <w:t xml:space="preserve"> </w:t>
+      </w:r>
+      <w:r>
+        <w:rPr>
+          <w:sz w:val="28"/>
+          <w:szCs w:val="28"/>
+          <w:u w:val="single"/>
+        </w:rPr>
+        <w:t>Markup</w:t>
+      </w:r>
+      <w:r>
+        <w:rPr>
+          <w:sz w:val="28"/>
+          <w:szCs w:val="28"/>
+        </w:rPr>
+        <w:t xml:space="preserve"> Language.</w:t>
+      </w:r>
+    </w:p>
+    <w:p>
+      <w:pPr>
+        <w:pStyle w:val="ListParagraph"/>
+        <w:numPr>
+          <w:ilvl w:val="0"/>
+          <w:numId w:val="6"/>
+        </w:numPr>
+        <w:rPr>
+          <w:sz w:val="28"/>
+          <w:szCs w:val="28"/>
+        </w:rPr>
+      </w:pPr>
+      <w:r>
+        <w:rPr>
+          <w:sz w:val="28"/>
+          <w:szCs w:val="28"/>
+        </w:rPr>
+        <w:t xml:space="preserve">HTML was created by </w:t>
+      </w:r>
+      <w:r>
+        <w:rPr>
+          <w:sz w:val="28"/>
+          <w:szCs w:val="28"/>
+          <w:u w:val="single"/>
+        </w:rPr>
+        <w:t>Tim-Berners Lee</w:t>
+      </w:r>
+      <w:r>
+        <w:rPr>
+          <w:sz w:val="28"/>
+          <w:szCs w:val="28"/>
+        </w:rPr>
+        <w:t>.</w:t>
+      </w:r>
+    </w:p>
+    <w:p>
+      <w:pPr>
+        <w:pStyle w:val="ListParagraph"/>
+        <w:numPr>
+          <w:ilvl w:val="0"/>
+          <w:numId w:val="6"/>
+        </w:numPr>
+        <w:rPr>
+          <w:sz w:val="28"/>
+          <w:szCs w:val="28"/>
+        </w:rPr>
+      </w:pPr>
+      <w:r>
+        <w:rPr>
+          <w:sz w:val="28"/>
+          <w:szCs w:val="28"/>
+          <w:u w:val="single"/>
+        </w:rPr>
+        <w:t>Hyperlinks</w:t>
+      </w:r>
+      <w:r>
+        <w:rPr>
+          <w:sz w:val="28"/>
+          <w:szCs w:val="28"/>
+        </w:rPr>
+        <w:t xml:space="preserve"> refers to the way in which Web pages (HTML documents) are linked together.</w:t>
+      </w:r>
+    </w:p>
+    <w:p>
+      <w:pPr>
+        <w:pStyle w:val="ListParagraph"/>
+        <w:numPr>
+          <w:ilvl w:val="0"/>
+          <w:numId w:val="6"/>
+        </w:numPr>
+        <w:rPr>
+          <w:sz w:val="28"/>
+          <w:szCs w:val="28"/>
+        </w:rPr>
+      </w:pPr>
+      <w:r>
+        <w:rPr>
+          <w:sz w:val="28"/>
+          <w:szCs w:val="28"/>
+          <w:u w:val="single"/>
+        </w:rPr>
+        <w:t>World Wide Web Consortium</w:t>
+      </w:r>
+      <w:r>
+        <w:rPr>
+          <w:sz w:val="28"/>
+          <w:szCs w:val="28"/>
+        </w:rPr>
+        <w:t xml:space="preserve"> is making the Web standards.</w:t>
+      </w:r>
+    </w:p>
+    <w:p>
+      <w:pPr>
+        <w:pStyle w:val="ListParagraph"/>
+        <w:numPr>
+          <w:ilvl w:val="0"/>
+          <w:numId w:val="6"/>
+        </w:numPr>
+        <w:rPr>
+          <w:sz w:val="28"/>
+          <w:szCs w:val="28"/>
+        </w:rPr>
+      </w:pPr>
+      <w:r>
+        <w:rPr>
+          <w:sz w:val="28"/>
+          <w:szCs w:val="28"/>
+        </w:rPr>
+        <w:t>The basic structure of an HTML document include _____, which surround content and apply meaning to it.</w:t>
+      </w:r>
+    </w:p>
+    <w:p>
+      <w:pPr>
+        <w:pStyle w:val="ListParagraph"/>
+        <w:numPr>
+          <w:ilvl w:val="0"/>
+          <w:numId w:val="6"/>
+        </w:numPr>
+        <w:rPr>
+          <w:sz w:val="28"/>
+          <w:szCs w:val="28"/>
+        </w:rPr>
+      </w:pPr>
+      <w:r>
+        <w:rPr>
+          <w:sz w:val="28"/>
+          <w:szCs w:val="28"/>
+          <w:u w:val="single"/>
+        </w:rPr>
+        <w:t>Document type declaration</w:t>
+      </w:r>
+      <w:r>
+        <w:rPr>
+          <w:sz w:val="28"/>
+          <w:szCs w:val="28"/>
+        </w:rPr>
+        <w:t xml:space="preserve"> </w:t>
+      </w:r>
+      <w:r>
+        <w:rPr>
+          <w:sz w:val="28"/>
+          <w:szCs w:val="28"/>
+        </w:rPr>
+        <w:t>lets</w:t>
+      </w:r>
+      <w:r>
+        <w:rPr>
+          <w:sz w:val="28"/>
+          <w:szCs w:val="28"/>
+        </w:rPr>
+        <w:t xml:space="preserve"> the browser know which flavor of HTML you’re using.</w:t>
+      </w:r>
+    </w:p>
+    <w:p>
+      <w:pPr>
+        <w:pStyle w:val="ListParagraph"/>
+        <w:numPr>
+          <w:ilvl w:val="0"/>
+          <w:numId w:val="6"/>
+        </w:numPr>
+        <w:rPr>
+          <w:sz w:val="28"/>
+          <w:szCs w:val="28"/>
+        </w:rPr>
+      </w:pPr>
+      <w:r>
+        <w:rPr>
+          <w:sz w:val="28"/>
+          <w:szCs w:val="28"/>
+          <w:u w:val="single"/>
+        </w:rPr>
+        <w:t>Attributes</w:t>
+      </w:r>
+      <w:r>
+        <w:rPr>
+          <w:sz w:val="28"/>
+          <w:szCs w:val="28"/>
+        </w:rPr>
+        <w:t xml:space="preserve"> appear inside the opening tag and their values sit inside quotation marks.</w:t>
+      </w:r>
+    </w:p>
+    <w:p>
+      <w:pPr>
+        <w:pStyle w:val="ListParagraph"/>
+        <w:numPr>
+          <w:ilvl w:val="0"/>
+          <w:numId w:val="6"/>
+        </w:numPr>
+        <w:rPr>
+          <w:sz w:val="28"/>
+          <w:szCs w:val="28"/>
+        </w:rPr>
+      </w:pPr>
+      <w:r>
+        <w:rPr>
+          <w:sz w:val="28"/>
+          <w:szCs w:val="28"/>
+        </w:rPr>
+        <w:t>An HTML elem</w:t>
+      </w:r>
+      <w:r>
+        <w:rPr>
+          <w:sz w:val="28"/>
+          <w:szCs w:val="28"/>
+        </w:rPr>
+        <w:t xml:space="preserve">ent usually consists of a start </w:t>
+      </w:r>
+      <w:r>
+        <w:rPr>
+          <w:sz w:val="28"/>
+          <w:szCs w:val="28"/>
+          <w:u w:val="single"/>
+        </w:rPr>
+        <w:t>tag</w:t>
+      </w:r>
+      <w:r>
+        <w:rPr>
+          <w:sz w:val="28"/>
+          <w:szCs w:val="28"/>
+        </w:rPr>
+        <w:t xml:space="preserve"> and end </w:t>
+      </w:r>
+      <w:r>
+        <w:rPr>
+          <w:sz w:val="28"/>
+          <w:szCs w:val="28"/>
+          <w:u w:val="single"/>
+        </w:rPr>
+        <w:t>tag</w:t>
+      </w:r>
+      <w:r>
+        <w:rPr>
+          <w:sz w:val="28"/>
+          <w:szCs w:val="28"/>
+        </w:rPr>
+        <w:t>.</w:t>
+      </w:r>
+    </w:p>
+    <w:p>
+      <w:pPr>
+        <w:pStyle w:val="ListParagraph"/>
+        <w:numPr>
+          <w:ilvl w:val="0"/>
+          <w:numId w:val="6"/>
+        </w:numPr>
+        <w:rPr>
+          <w:sz w:val="28"/>
+          <w:szCs w:val="28"/>
+        </w:rPr>
+      </w:pPr>
+      <w:r>
+        <w:rPr>
+          <w:sz w:val="28"/>
+          <w:szCs w:val="28"/>
+        </w:rPr>
+        <w:t xml:space="preserve">&lt;a </w:t>
+      </w:r>
+      <w:proofErr w:type="spellStart"/>
+      <w:r>
+        <w:rPr>
+          <w:sz w:val="28"/>
+          <w:szCs w:val="28"/>
+          <w:u w:val="single"/>
+        </w:rPr>
+        <w:t>href</w:t>
+      </w:r>
+      <w:proofErr w:type="spellEnd"/>
+      <w:r>
+        <w:rPr>
+          <w:sz w:val="28"/>
+          <w:szCs w:val="28"/>
+        </w:rPr>
+        <w:t>="</w:t>
+      </w:r>
+      <w:proofErr w:type="spellStart"/>
+      <w:r>
+        <w:rPr>
+          <w:sz w:val="28"/>
+          <w:szCs w:val="28"/>
+        </w:rPr>
+        <w:t>url</w:t>
+      </w:r>
+      <w:proofErr w:type="spellEnd"/>
+      <w:r>
+        <w:rPr>
+          <w:sz w:val="28"/>
+          <w:szCs w:val="28"/>
+        </w:rPr>
+        <w:t>"&gt;link text&lt;/a&gt;</w:t>
+      </w:r>
+    </w:p>
+    <w:p>
+      <w:pPr>
+        <w:pStyle w:val="ListParagraph"/>
+        <w:numPr>
+          <w:ilvl w:val="0"/>
+          <w:numId w:val="6"/>
+        </w:numPr>
+        <w:rPr>
+          <w:sz w:val="28"/>
+          <w:szCs w:val="28"/>
+        </w:rPr>
+      </w:pPr>
+      <w:r>
+        <w:rPr>
+          <w:sz w:val="28"/>
+          <w:szCs w:val="28"/>
+        </w:rPr>
+        <w:t xml:space="preserve"> </w:t>
+      </w:r>
+      <w:r>
+        <w:rPr>
+          <w:sz w:val="28"/>
+          <w:szCs w:val="28"/>
+        </w:rPr>
+        <w:t>&lt;</w:t>
+      </w:r>
+      <w:proofErr w:type="spellStart"/>
+      <w:r>
+        <w:rPr>
+          <w:sz w:val="28"/>
+          <w:szCs w:val="28"/>
+          <w:u w:val="single"/>
+        </w:rPr>
+        <w:t>img</w:t>
+      </w:r>
+      <w:proofErr w:type="spellEnd"/>
+      <w:r>
+        <w:rPr>
+          <w:sz w:val="28"/>
+          <w:szCs w:val="28"/>
+        </w:rPr>
+        <w:t xml:space="preserve"> </w:t>
+      </w:r>
+      <w:proofErr w:type="spellStart"/>
+      <w:r>
+        <w:rPr>
+          <w:sz w:val="28"/>
+          <w:szCs w:val="28"/>
+        </w:rPr>
+        <w:t>src</w:t>
+      </w:r>
+      <w:proofErr w:type="spellEnd"/>
+      <w:r>
+        <w:rPr>
+          <w:sz w:val="28"/>
+          <w:szCs w:val="28"/>
+        </w:rPr>
+        <w:t>="image.jpg" alt="Image"&gt;</w:t>
+      </w:r>
+    </w:p>
+    <w:p>
+      <w:pPr>
+        <w:pStyle w:val="ListParagraph"/>
+        <w:numPr>
+          <w:ilvl w:val="0"/>
+          <w:numId w:val="6"/>
+        </w:numPr>
+        <w:rPr>
+          <w:sz w:val="28"/>
+          <w:szCs w:val="28"/>
+        </w:rPr>
+      </w:pPr>
+      <w:r>
+        <w:rPr>
+          <w:sz w:val="28"/>
+          <w:szCs w:val="28"/>
+        </w:rPr>
+        <w:t xml:space="preserve"> SGML stands for </w:t>
+      </w:r>
+      <w:r>
+        <w:rPr>
+          <w:sz w:val="28"/>
+          <w:szCs w:val="28"/>
+          <w:u w:val="single"/>
+        </w:rPr>
+        <w:t>Standard</w:t>
+      </w:r>
+      <w:r>
+        <w:rPr>
+          <w:sz w:val="28"/>
+          <w:szCs w:val="28"/>
+        </w:rPr>
+        <w:t xml:space="preserve"> Generalized Markup Language.</w:t>
+      </w:r>
+    </w:p>
+    <w:p>
+      <w:pPr>
+        <w:pStyle w:val="ListParagraph"/>
+        <w:numPr>
+          <w:ilvl w:val="0"/>
+          <w:numId w:val="6"/>
+        </w:numPr>
+        <w:rPr>
+          <w:sz w:val="28"/>
+          <w:szCs w:val="28"/>
+        </w:rPr>
+      </w:pPr>
+      <w:r>
+        <w:rPr>
+          <w:sz w:val="28"/>
+          <w:szCs w:val="28"/>
+        </w:rPr>
+        <w:t xml:space="preserve"> W3C stands for</w:t>
+      </w:r>
+      <w:r>
+        <w:rPr>
+          <w:sz w:val="28"/>
+          <w:szCs w:val="28"/>
+        </w:rPr>
+        <w:t xml:space="preserve"> </w:t>
+      </w:r>
+      <w:r>
+        <w:rPr>
+          <w:sz w:val="28"/>
+          <w:szCs w:val="28"/>
+          <w:u w:val="single"/>
+        </w:rPr>
+        <w:t>World Wide Web Consortium</w:t>
+      </w:r>
+      <w:r>
+        <w:rPr>
+          <w:sz w:val="28"/>
+          <w:szCs w:val="28"/>
+        </w:rPr>
+        <w:t>.</w:t>
+      </w:r>
+    </w:p>
+    <w:p>
+      <w:pPr>
+        <w:pStyle w:val="ListParagraph"/>
+        <w:numPr>
+          <w:ilvl w:val="0"/>
+          <w:numId w:val="6"/>
+        </w:numPr>
+        <w:rPr>
+          <w:sz w:val="28"/>
+          <w:szCs w:val="28"/>
+        </w:rPr>
+      </w:pPr>
+      <w:r>
+        <w:rPr>
+          <w:sz w:val="28"/>
+          <w:szCs w:val="28"/>
+        </w:rPr>
+        <w:t xml:space="preserve"> WHATG stands for Web</w:t>
+      </w:r>
+      <w:r>
+        <w:rPr>
+          <w:sz w:val="28"/>
+          <w:szCs w:val="28"/>
+        </w:rPr>
+        <w:t xml:space="preserve"> Hypertext Application </w:t>
+      </w:r>
+      <w:r>
+        <w:rPr>
+          <w:sz w:val="28"/>
+          <w:szCs w:val="28"/>
+          <w:u w:val="single"/>
+        </w:rPr>
+        <w:t>Technology</w:t>
+      </w:r>
+      <w:r>
+        <w:rPr>
+          <w:sz w:val="28"/>
+          <w:szCs w:val="28"/>
+        </w:rPr>
+        <w:t xml:space="preserve"> Working Group.</w:t>
+      </w:r>
+    </w:p>
+    <w:p>
+      <w:pPr>
+        <w:pStyle w:val="ListParagraph"/>
+        <w:numPr>
+          <w:ilvl w:val="0"/>
+          <w:numId w:val="6"/>
+        </w:numPr>
+        <w:rPr>
+          <w:sz w:val="28"/>
+          <w:szCs w:val="28"/>
+        </w:rPr>
+      </w:pPr>
+      <w:r>
+        <w:rPr>
+          <w:sz w:val="28"/>
+          <w:szCs w:val="28"/>
+        </w:rPr>
+        <w:t xml:space="preserve"> </w:t>
+      </w:r>
+      <w:r>
+        <w:rPr>
+          <w:sz w:val="28"/>
+          <w:szCs w:val="28"/>
+          <w:u w:val="single"/>
+        </w:rPr>
+        <w:t>XHTML</w:t>
+      </w:r>
+      <w:r>
+        <w:rPr>
+          <w:sz w:val="28"/>
+          <w:szCs w:val="28"/>
+        </w:rPr>
+        <w:t xml:space="preserve"> introduced in 2000, an HTML incorporated with XML.</w:t>
+      </w:r>
+    </w:p>
+    <w:p>
+      <w:pPr>
+        <w:pStyle w:val="ListParagraph"/>
+        <w:numPr>
+          <w:ilvl w:val="0"/>
+          <w:numId w:val="6"/>
+        </w:numPr>
+        <w:rPr>
+          <w:sz w:val="28"/>
+          <w:szCs w:val="28"/>
+        </w:rPr>
+      </w:pPr>
+      <w:r>
+        <w:rPr>
+          <w:sz w:val="28"/>
+          <w:szCs w:val="28"/>
+        </w:rPr>
+        <w:t xml:space="preserve"> </w:t>
+      </w:r>
+      <w:r>
+        <w:rPr>
+          <w:sz w:val="28"/>
+          <w:szCs w:val="28"/>
+          <w:u w:val="single"/>
+        </w:rPr>
+        <w:t>HTML</w:t>
+      </w:r>
+      <w:r>
+        <w:rPr>
+          <w:sz w:val="28"/>
+          <w:szCs w:val="28"/>
+        </w:rPr>
+        <w:t xml:space="preserve"> is the most widely used markup language for creating web page.</w:t>
+      </w:r>
+    </w:p>
+    <w:p>
+      <w:pPr>
+        <w:pStyle w:val="ListParagraph"/>
+        <w:numPr>
+          <w:ilvl w:val="0"/>
+          <w:numId w:val="6"/>
+        </w:numPr>
+        <w:rPr>
+          <w:sz w:val="28"/>
+          <w:szCs w:val="28"/>
+        </w:rPr>
+      </w:pPr>
+      <w:r>
+        <w:rPr>
+          <w:sz w:val="28"/>
+          <w:szCs w:val="28"/>
+        </w:rPr>
+        <w:t xml:space="preserve"> HTML was developed in year </w:t>
+      </w:r>
+      <w:r>
+        <w:rPr>
+          <w:sz w:val="28"/>
+          <w:szCs w:val="28"/>
+          <w:u w:val="single"/>
+        </w:rPr>
+        <w:t>1990</w:t>
+      </w:r>
+      <w:r>
+        <w:rPr>
+          <w:sz w:val="28"/>
+          <w:szCs w:val="28"/>
+        </w:rPr>
+        <w:t>.</w:t>
+      </w:r>
+    </w:p>
+    <w:p>
+      <w:pPr>
+        <w:pStyle w:val="ListParagraph"/>
+        <w:numPr>
+          <w:ilvl w:val="0"/>
+          <w:numId w:val="6"/>
+        </w:numPr>
+        <w:rPr>
+          <w:sz w:val="28"/>
+          <w:szCs w:val="28"/>
+        </w:rPr>
+      </w:pPr>
+      <w:r>
+        <w:rPr>
+          <w:sz w:val="28"/>
+          <w:szCs w:val="28"/>
+        </w:rPr>
+        <w:t xml:space="preserve"> </w:t>
+      </w:r>
+      <w:r>
+        <w:rPr>
+          <w:sz w:val="28"/>
+          <w:szCs w:val="28"/>
+          <w:u w:val="single"/>
+        </w:rPr>
+        <w:t>Cascading Style Sheet</w:t>
+      </w:r>
+      <w:r>
+        <w:rPr>
+          <w:sz w:val="28"/>
+          <w:szCs w:val="28"/>
+        </w:rPr>
+        <w:t xml:space="preserve"> is a language used to specify presentation, style or layout a markup language.</w:t>
+      </w:r>
+    </w:p>
+    <w:p>
+      <w:pPr>
+        <w:pStyle w:val="ListParagraph"/>
+        <w:numPr>
+          <w:ilvl w:val="0"/>
+          <w:numId w:val="6"/>
+        </w:numPr>
+        <w:rPr>
+          <w:sz w:val="28"/>
+          <w:szCs w:val="28"/>
+        </w:rPr>
+      </w:pPr>
+      <w:r>
+        <w:rPr>
+          <w:sz w:val="28"/>
+          <w:szCs w:val="28"/>
+        </w:rPr>
+        <w:t xml:space="preserve"> </w:t>
+      </w:r>
+      <w:r>
+        <w:rPr>
+          <w:sz w:val="28"/>
+          <w:szCs w:val="28"/>
+        </w:rPr>
+        <w:t xml:space="preserve">The </w:t>
+      </w:r>
+      <w:r>
+        <w:rPr>
+          <w:sz w:val="28"/>
+          <w:szCs w:val="28"/>
+          <w:u w:val="single"/>
+        </w:rPr>
+        <w:t>declaration</w:t>
+      </w:r>
+      <w:r>
+        <w:rPr>
+          <w:sz w:val="28"/>
+          <w:szCs w:val="28"/>
+        </w:rPr>
+        <w:t xml:space="preserve"> is the combination of properties and its </w:t>
+      </w:r>
+      <w:r>
+        <w:rPr>
+          <w:sz w:val="28"/>
+          <w:szCs w:val="28"/>
+        </w:rPr>
+        <w:t>value in order to apply the style to elements of HTML.</w:t>
+      </w:r>
+    </w:p>
+    <w:p>
+      <w:pPr>
+        <w:pStyle w:val="ListParagraph"/>
+        <w:numPr>
+          <w:ilvl w:val="0"/>
+          <w:numId w:val="6"/>
+        </w:numPr>
+        <w:rPr>
+          <w:sz w:val="28"/>
+          <w:szCs w:val="28"/>
+        </w:rPr>
+      </w:pPr>
+      <w:r>
+        <w:rPr>
+          <w:sz w:val="28"/>
+          <w:szCs w:val="28"/>
+        </w:rPr>
+        <w:t xml:space="preserve"> </w:t>
+      </w:r>
+      <w:r>
+        <w:rPr>
+          <w:sz w:val="28"/>
+          <w:szCs w:val="28"/>
+          <w:u w:val="single"/>
+        </w:rPr>
+        <w:t>@charset</w:t>
+      </w:r>
+      <w:r>
+        <w:rPr>
+          <w:sz w:val="28"/>
+          <w:szCs w:val="28"/>
+        </w:rPr>
+        <w:t xml:space="preserve"> used to specify the character set to be used when rendering the website.</w:t>
+      </w:r>
+    </w:p>
+    <w:p>
+      <w:pPr>
+        <w:pStyle w:val="ListParagraph"/>
+        <w:numPr>
+          <w:ilvl w:val="0"/>
+          <w:numId w:val="6"/>
+        </w:numPr>
+        <w:rPr>
+          <w:sz w:val="28"/>
+          <w:szCs w:val="28"/>
+        </w:rPr>
+      </w:pPr>
+      <w:r>
+        <w:rPr>
+          <w:sz w:val="28"/>
+          <w:szCs w:val="28"/>
+        </w:rPr>
+        <w:t xml:space="preserve"> </w:t>
+      </w:r>
+      <w:r>
+        <w:rPr>
+          <w:sz w:val="28"/>
+          <w:szCs w:val="28"/>
+          <w:u w:val="single"/>
+        </w:rPr>
+        <w:t>Statements</w:t>
+      </w:r>
+      <w:r>
+        <w:rPr>
+          <w:sz w:val="28"/>
+          <w:szCs w:val="28"/>
+        </w:rPr>
+        <w:t xml:space="preserve"> rendered by the browser to provide styles or layout for elements of HTML or the HTML itself.</w:t>
+      </w:r>
+    </w:p>
+    <w:p>
+      <w:pPr>
+        <w:pStyle w:val="ListParagraph"/>
+        <w:numPr>
+          <w:ilvl w:val="0"/>
+          <w:numId w:val="6"/>
+        </w:numPr>
+        <w:rPr>
+          <w:sz w:val="28"/>
+          <w:szCs w:val="28"/>
+        </w:rPr>
+      </w:pPr>
+      <w:r>
+        <w:rPr>
+          <w:sz w:val="28"/>
+          <w:szCs w:val="28"/>
+        </w:rPr>
+        <w:t xml:space="preserve"> </w:t>
+      </w:r>
+      <w:r>
+        <w:rPr>
+          <w:sz w:val="28"/>
+          <w:szCs w:val="28"/>
+          <w:u w:val="single"/>
+        </w:rPr>
+        <w:t>Ruleset</w:t>
+      </w:r>
+      <w:r>
+        <w:rPr>
+          <w:sz w:val="28"/>
+          <w:szCs w:val="28"/>
+        </w:rPr>
+        <w:t xml:space="preserve"> is combination of selectors and declaration block.</w:t>
+      </w:r>
+    </w:p>
+    <w:p>
+      <w:pPr>
+        <w:pStyle w:val="ListParagraph"/>
+        <w:numPr>
+          <w:ilvl w:val="0"/>
+          <w:numId w:val="6"/>
+        </w:numPr>
+        <w:rPr>
+          <w:sz w:val="28"/>
+          <w:szCs w:val="28"/>
+        </w:rPr>
+      </w:pPr>
+      <w:r>
+        <w:rPr>
+          <w:sz w:val="28"/>
+          <w:szCs w:val="28"/>
+        </w:rPr>
+        <w:t xml:space="preserve"> </w:t>
+      </w:r>
+      <w:r>
+        <w:rPr>
+          <w:sz w:val="28"/>
+          <w:szCs w:val="28"/>
+          <w:u w:val="single"/>
+        </w:rPr>
+        <w:t>Declaration block</w:t>
+      </w:r>
+      <w:r>
+        <w:rPr>
+          <w:sz w:val="28"/>
+          <w:szCs w:val="28"/>
+        </w:rPr>
+        <w:t xml:space="preserve"> is enclosed by curly braces which is applied for specific elements of HTML.</w:t>
+      </w:r>
+    </w:p>
+    <w:p>
+      <w:pPr>
+        <w:pStyle w:val="ListParagraph"/>
+        <w:numPr>
+          <w:ilvl w:val="0"/>
+          <w:numId w:val="6"/>
+        </w:numPr>
+        <w:rPr>
+          <w:sz w:val="28"/>
+          <w:szCs w:val="28"/>
+        </w:rPr>
+      </w:pPr>
+      <w:r>
+        <w:rPr>
+          <w:sz w:val="28"/>
+          <w:szCs w:val="28"/>
+        </w:rPr>
+        <w:lastRenderedPageBreak/>
+        <w:t xml:space="preserve"> </w:t>
+      </w:r>
+      <w:r>
+        <w:rPr>
+          <w:sz w:val="28"/>
+          <w:szCs w:val="28"/>
+          <w:u w:val="single"/>
+        </w:rPr>
+        <w:t>@import</w:t>
+      </w:r>
+      <w:r>
+        <w:rPr>
+          <w:sz w:val="28"/>
+          <w:szCs w:val="28"/>
+        </w:rPr>
+        <w:t xml:space="preserve"> used to include another external CSS in a CSS.</w:t>
+      </w:r>
+    </w:p>
+    <w:p>
+      <w:pPr>
+        <w:pStyle w:val="ListParagraph"/>
+        <w:numPr>
+          <w:ilvl w:val="0"/>
+          <w:numId w:val="6"/>
+        </w:numPr>
+        <w:rPr>
+          <w:sz w:val="28"/>
+          <w:szCs w:val="28"/>
+        </w:rPr>
+      </w:pPr>
+      <w:r>
+        <w:rPr>
+          <w:sz w:val="28"/>
+          <w:szCs w:val="28"/>
+        </w:rPr>
+        <w:t xml:space="preserve"> </w:t>
+      </w:r>
+      <w:r>
+        <w:rPr>
+          <w:sz w:val="28"/>
+          <w:szCs w:val="28"/>
+          <w:u w:val="single"/>
+        </w:rPr>
+        <w:t>Universal</w:t>
+      </w:r>
+      <w:r>
+        <w:rPr>
+          <w:sz w:val="28"/>
+          <w:szCs w:val="28"/>
+        </w:rPr>
+        <w:t xml:space="preserve"> selector used to apply styles in all elements of HTML.</w:t>
+      </w:r>
+    </w:p>
+    <w:p>
+      <w:pPr>
+        <w:pStyle w:val="ListParagraph"/>
+        <w:numPr>
+          <w:ilvl w:val="0"/>
+          <w:numId w:val="6"/>
+        </w:numPr>
+        <w:rPr>
+          <w:sz w:val="28"/>
+          <w:szCs w:val="28"/>
+        </w:rPr>
+      </w:pPr>
+      <w:r>
+        <w:rPr>
+          <w:sz w:val="28"/>
+          <w:szCs w:val="28"/>
+        </w:rPr>
+        <w:t xml:space="preserve"> </w:t>
+      </w:r>
+      <w:r>
+        <w:rPr>
+          <w:sz w:val="28"/>
+          <w:szCs w:val="28"/>
+          <w:u w:val="single"/>
+        </w:rPr>
+        <w:t>Type</w:t>
+      </w:r>
+      <w:r>
+        <w:rPr>
+          <w:sz w:val="28"/>
+          <w:szCs w:val="28"/>
+        </w:rPr>
+        <w:t xml:space="preserve"> selector apply style to a specific name of element.</w:t>
+      </w:r>
+    </w:p>
+    <w:p>
+      <w:pPr>
+        <w:pStyle w:val="ListParagraph"/>
+        <w:numPr>
+          <w:ilvl w:val="0"/>
+          <w:numId w:val="6"/>
+        </w:numPr>
+        <w:rPr>
+          <w:sz w:val="28"/>
+          <w:szCs w:val="28"/>
+        </w:rPr>
+      </w:pPr>
+      <w:r>
+        <w:rPr>
+          <w:sz w:val="28"/>
+          <w:szCs w:val="28"/>
+        </w:rPr>
+        <w:t xml:space="preserve">  </w:t>
+      </w:r>
+      <w:r>
+        <w:rPr>
+          <w:sz w:val="28"/>
+          <w:szCs w:val="28"/>
+          <w:u w:val="single"/>
+        </w:rPr>
+        <w:t>ID</w:t>
+      </w:r>
+      <w:r>
+        <w:rPr>
+          <w:sz w:val="28"/>
+          <w:szCs w:val="28"/>
+        </w:rPr>
+        <w:t xml:space="preserve"> selector apply to an element with a specific attribute id.</w:t>
+      </w:r>
+    </w:p>
+    <w:p>
+      <w:pPr>
+        <w:pStyle w:val="ListParagraph"/>
+        <w:numPr>
+          <w:ilvl w:val="0"/>
+          <w:numId w:val="6"/>
+        </w:numPr>
+        <w:rPr>
+          <w:sz w:val="28"/>
+          <w:szCs w:val="28"/>
+        </w:rPr>
+      </w:pPr>
+      <w:r>
+        <w:rPr>
+          <w:sz w:val="28"/>
+          <w:szCs w:val="28"/>
+        </w:rPr>
+        <w:t xml:space="preserve"> </w:t>
+      </w:r>
+      <w:r>
+        <w:rPr>
+          <w:sz w:val="28"/>
+          <w:szCs w:val="28"/>
+          <w:u w:val="single"/>
+        </w:rPr>
+        <w:t>Class</w:t>
+      </w:r>
+      <w:r>
+        <w:rPr>
+          <w:sz w:val="28"/>
+          <w:szCs w:val="28"/>
+        </w:rPr>
+        <w:t xml:space="preserve"> selector apply style to single or multiple elements using class name.</w:t>
+      </w:r>
+    </w:p>
+    <w:p>
+      <w:pPr>
+        <w:ind w:left="360"/>
+        <w:rPr>
+          <w:sz w:val="28"/>
+          <w:szCs w:val="28"/>
+        </w:rPr>
+      </w:pPr>
       <w:bookmarkStart w:id="0" w:name="_GoBack"/>
       <w:bookmarkEnd w:id="0"/>
+    </w:p>
+    <w:p>
+      <w:pPr>
+        <w:rPr>
+          <w:sz w:val="28"/>
+          <w:szCs w:val="28"/>
+        </w:rPr>
+      </w:pPr>
+      <w:r>
+        <w:rPr>
+          <w:b/>
+          <w:sz w:val="28"/>
+          <w:szCs w:val="28"/>
+        </w:rPr>
+        <w:t>Scripting: JavaScript</w:t>
+      </w:r>
+    </w:p>
+    <w:p>
+      <w:pPr>
+        <w:rPr>
+          <w:sz w:val="28"/>
+          <w:szCs w:val="28"/>
+        </w:rPr>
+      </w:pPr>
+    </w:p>
+    <w:p>
+      <w:pPr>
+        <w:rPr>
+          <w:b/>
+          <w:sz w:val="28"/>
+          <w:szCs w:val="28"/>
+        </w:rPr>
+      </w:pPr>
+      <w:r>
+        <w:rPr>
+          <w:b/>
+          <w:sz w:val="28"/>
+          <w:szCs w:val="28"/>
+        </w:rPr>
+        <w:t>Back-end: PHP, Node.js, JSP/JS</w:t>
+      </w:r>
     </w:p>
     <w:sectPr>
       <w:pgSz w:w="12240" w:h="15840"/>
@@ -375,6 +1463,95 @@
     </w:lvl>
   </w:abstractNum>
   <w:abstractNum w:abstractNumId="4">
+    <w:nsid w:val="21A55C3E"/>
+    <w:multiLevelType w:val="hybridMultilevel"/>
+    <w:tmpl w:val="82100F1C"/>
+    <w:lvl w:ilvl="0" w:tplc="0409000F">
+      <w:start w:val="1"/>
+      <w:numFmt w:val="decimal"/>
+      <w:lvlText w:val="%1."/>
+      <w:lvlJc w:val="left"/>
+      <w:pPr>
+        <w:ind w:left="720" w:hanging="360"/>
+      </w:pPr>
+      <w:rPr>
+        <w:rFonts w:hint="default"/>
+      </w:rPr>
+    </w:lvl>
+    <w:lvl w:ilvl="1" w:tplc="04090019" w:tentative="1">
+      <w:start w:val="1"/>
+      <w:numFmt w:val="lowerLetter"/>
+      <w:lvlText w:val="%2."/>
+      <w:lvlJc w:val="left"/>
+      <w:pPr>
+        <w:ind w:left="1440" w:hanging="360"/>
+      </w:pPr>
+    </w:lvl>
+    <w:lvl w:ilvl="2" w:tplc="0409001B" w:tentative="1">
+      <w:start w:val="1"/>
+      <w:numFmt w:val="lowerRoman"/>
+      <w:lvlText w:val="%3."/>
+      <w:lvlJc w:val="right"/>
+      <w:pPr>
+        <w:ind w:left="2160" w:hanging="180"/>
+      </w:pPr>
+    </w:lvl>
+    <w:lvl w:ilvl="3" w:tplc="0409000F" w:tentative="1">
+      <w:start w:val="1"/>
+      <w:numFmt w:val="decimal"/>
+      <w:lvlText w:val="%4."/>
+      <w:lvlJc w:val="left"/>
+      <w:pPr>
+        <w:ind w:left="2880" w:hanging="360"/>
+      </w:pPr>
+    </w:lvl>
+    <w:lvl w:ilvl="4" w:tplc="04090019" w:tentative="1">
+      <w:start w:val="1"/>
+      <w:numFmt w:val="lowerLetter"/>
+      <w:lvlText w:val="%5."/>
+      <w:lvlJc w:val="left"/>
+      <w:pPr>
+        <w:ind w:left="3600" w:hanging="360"/>
+      </w:pPr>
+    </w:lvl>
+    <w:lvl w:ilvl="5" w:tplc="0409001B" w:tentative="1">
+      <w:start w:val="1"/>
+      <w:numFmt w:val="lowerRoman"/>
+      <w:lvlText w:val="%6."/>
+      <w:lvlJc w:val="right"/>
+      <w:pPr>
+        <w:ind w:left="4320" w:hanging="180"/>
+      </w:pPr>
+    </w:lvl>
+    <w:lvl w:ilvl="6" w:tplc="0409000F" w:tentative="1">
+      <w:start w:val="1"/>
+      <w:numFmt w:val="decimal"/>
+      <w:lvlText w:val="%7."/>
+      <w:lvlJc w:val="left"/>
+      <w:pPr>
+        <w:ind w:left="5040" w:hanging="360"/>
+      </w:pPr>
+    </w:lvl>
+    <w:lvl w:ilvl="7" w:tplc="04090019" w:tentative="1">
+      <w:start w:val="1"/>
+      <w:numFmt w:val="lowerLetter"/>
+      <w:lvlText w:val="%8."/>
+      <w:lvlJc w:val="left"/>
+      <w:pPr>
+        <w:ind w:left="5760" w:hanging="360"/>
+      </w:pPr>
+    </w:lvl>
+    <w:lvl w:ilvl="8" w:tplc="0409001B" w:tentative="1">
+      <w:start w:val="1"/>
+      <w:numFmt w:val="lowerRoman"/>
+      <w:lvlText w:val="%9."/>
+      <w:lvlJc w:val="right"/>
+      <w:pPr>
+        <w:ind w:left="6480" w:hanging="180"/>
+      </w:pPr>
+    </w:lvl>
+  </w:abstractNum>
+  <w:abstractNum w:abstractNumId="5">
     <w:nsid w:val="43165952"/>
     <w:multiLevelType w:val="hybridMultilevel"/>
     <w:tmpl w:val="50D209B6"/>
@@ -464,7 +1641,7 @@
     </w:lvl>
   </w:abstractNum>
   <w:num w:numId="1">
-    <w:abstractNumId w:val="4"/>
+    <w:abstractNumId w:val="5"/>
   </w:num>
   <w:num w:numId="2">
     <w:abstractNumId w:val="0"/>
@@ -477,6 +1654,9 @@
   </w:num>
   <w:num w:numId="5">
     <w:abstractNumId w:val="2"/>
+  </w:num>
+  <w:num w:numId="6">
+    <w:abstractNumId w:val="4"/>
   </w:num>
 </w:numbering>
 </file>

</xml_diff>